<commit_message>
Added ASP and ASP.NET Intro
</commit_message>
<xml_diff>
--- a/Server Side Web Technologies.docx
+++ b/Server Side Web Technologies.docx
@@ -253,12 +253,7 @@
         <w:t xml:space="preserve"> you make use of blocks. </w:t>
       </w:r>
       <w:r>
-        <w:t xml:space="preserve">PHP has 8 data types used to create variables which the Integers, Doubles, Booleans, NULL, Strings, Arrays, Objects and lastly the Resources which is considered as special variables that hold references to the resources that are external to PHP. The Arrays and Objects are considered as compound that could be package up the other arbitrary values of the arbitrary type. PHP can be a local, </w:t>
-      </w:r>
-      <w:bookmarkStart w:id="0" w:name="_GoBack"/>
-      <w:bookmarkEnd w:id="0"/>
-      <w:r>
-        <w:t>function, global or static variable.</w:t>
+        <w:t>PHP has 8 data types used to create variables which the Integers, Doubles, Booleans, NULL, Strings, Arrays, Objects and lastly the Resources which is considered as special variables that hold references to the resources that are external to PHP. The Arrays and Objects are considered as compound that could be package up the other arbitrary values of the arbitrary type. PHP can be a local, function, global or static variable.</w:t>
       </w:r>
     </w:p>
     <w:p/>
@@ -2219,13 +2214,189 @@
       </w:r>
     </w:p>
     <w:p/>
-    <w:p/>
-    <w:p/>
-    <w:p/>
-    <w:p/>
-    <w:p/>
-    <w:p/>
-    <w:p/>
+    <w:p>
+      <w:r>
+        <w:t>ASP</w:t>
+      </w:r>
+      <w:r>
+        <w:t>.NET</w:t>
+      </w:r>
+      <w:r>
+        <w:t xml:space="preserve"> and ASP are programs that run on Windows. </w:t>
+      </w:r>
+      <w:r>
+        <w:t>T</w:t>
+      </w:r>
+      <w:r>
+        <w:t>he file extension ".</w:t>
+      </w:r>
+      <w:proofErr w:type="spellStart"/>
+      <w:r>
+        <w:t>aspx</w:t>
+      </w:r>
+      <w:proofErr w:type="spellEnd"/>
+      <w:r>
+        <w:t xml:space="preserve">" </w:t>
+      </w:r>
+      <w:r>
+        <w:t xml:space="preserve">belongs to </w:t>
+      </w:r>
+      <w:r>
+        <w:t>ASP.NET files</w:t>
+      </w:r>
+      <w:r>
+        <w:t xml:space="preserve"> and “.asp” file extension is from the ASP Files.</w:t>
+      </w:r>
+      <w:r>
+        <w:t xml:space="preserve"> The </w:t>
+      </w:r>
+      <w:r>
+        <w:t>ASP. NET is used to create services and web apps with .NET and it is an open sources web framework.</w:t>
+      </w:r>
+      <w:r>
+        <w:t xml:space="preserve"> </w:t>
+      </w:r>
+      <w:r>
+        <w:t>The difference between ASP</w:t>
+      </w:r>
+      <w:r>
+        <w:t>.NET</w:t>
+      </w:r>
+      <w:r>
+        <w:t xml:space="preserve"> and ASP is that ASP uses interpreted J</w:t>
+      </w:r>
+      <w:r>
+        <w:t>s</w:t>
+      </w:r>
+      <w:r>
+        <w:t>cript</w:t>
+      </w:r>
+      <w:r>
+        <w:t xml:space="preserve"> or </w:t>
+      </w:r>
+      <w:r>
+        <w:t>VBScript</w:t>
+      </w:r>
+      <w:r>
+        <w:t xml:space="preserve"> while </w:t>
+      </w:r>
+      <w:r>
+        <w:t>ASP.net uses any .Net language</w:t>
+      </w:r>
+      <w:r>
+        <w:t xml:space="preserve"> compiled</w:t>
+      </w:r>
+      <w:r>
+        <w:t xml:space="preserve"> </w:t>
+      </w:r>
+      <w:r>
+        <w:t xml:space="preserve">that </w:t>
+      </w:r>
+      <w:r>
+        <w:t>inclu</w:t>
+      </w:r>
+      <w:r>
+        <w:t>des</w:t>
+      </w:r>
+      <w:r>
+        <w:t xml:space="preserve"> C#,</w:t>
+      </w:r>
+      <w:r>
+        <w:t xml:space="preserve"> </w:t>
+      </w:r>
+      <w:r>
+        <w:t>VB.Net,</w:t>
+      </w:r>
+      <w:r>
+        <w:t xml:space="preserve"> J#, etc.</w:t>
+      </w:r>
+      <w:r>
+        <w:t xml:space="preserve"> </w:t>
+      </w:r>
+      <w:r>
+        <w:t>ASP.NET and ASP allow you more efficient by to customizing a Web page, respond to user data or queries given from HTML forms, dynamically change, add or edit the contents on your Web page and to access any database or data and will return the results to a browser. The ASP helps you to combine script commands, COM components and HTML pages.</w:t>
+      </w:r>
+    </w:p>
+    <w:p/>
+    <w:p>
+      <w:r>
+        <w:t>All</w:t>
+      </w:r>
+      <w:r>
+        <w:t xml:space="preserve"> the</w:t>
+      </w:r>
+      <w:r>
+        <w:t xml:space="preserve"> code in the front of the application</w:t>
+      </w:r>
+      <w:r>
+        <w:t xml:space="preserve"> with the use of ASP 3.0 that led sensitive code become so transparent.</w:t>
+      </w:r>
+      <w:r>
+        <w:t xml:space="preserve"> The code also was said that it has slow performance then the ASP.NET was born. </w:t>
+      </w:r>
+      <w:r>
+        <w:t xml:space="preserve">The </w:t>
+      </w:r>
+      <w:r>
+        <w:t xml:space="preserve">ASP.NET allows </w:t>
+      </w:r>
+      <w:r>
+        <w:t>you to</w:t>
+      </w:r>
+      <w:r>
+        <w:t xml:space="preserve"> create dynamic link libraries </w:t>
+      </w:r>
+      <w:r>
+        <w:t>which holds</w:t>
+      </w:r>
+      <w:r>
+        <w:t xml:space="preserve"> the sensitive code</w:t>
+      </w:r>
+      <w:r>
+        <w:t xml:space="preserve"> and the</w:t>
+      </w:r>
+      <w:r>
+        <w:t xml:space="preserve"> compiling code into dll's </w:t>
+      </w:r>
+      <w:r>
+        <w:t>has a great impact on improving the</w:t>
+      </w:r>
+      <w:r>
+        <w:t xml:space="preserve"> performance.</w:t>
+      </w:r>
+      <w:r>
+        <w:t xml:space="preserve"> It is rooted in XML and the </w:t>
+      </w:r>
+      <w:proofErr w:type="spellStart"/>
+      <w:r>
+        <w:t>dlls</w:t>
+      </w:r>
+      <w:proofErr w:type="spellEnd"/>
+      <w:r>
+        <w:t xml:space="preserve"> which the ASP.NET create have started as namespaces. Then </w:t>
+      </w:r>
+      <w:proofErr w:type="gramStart"/>
+      <w:r>
+        <w:t xml:space="preserve">all </w:t>
+      </w:r>
+      <w:r>
+        <w:t>of</w:t>
+      </w:r>
+      <w:proofErr w:type="gramEnd"/>
+      <w:r>
+        <w:t xml:space="preserve"> the classes </w:t>
+      </w:r>
+      <w:r>
+        <w:t>under</w:t>
+      </w:r>
+      <w:r>
+        <w:t xml:space="preserve"> the namespaces are then compiled into a single dll binary.</w:t>
+      </w:r>
+    </w:p>
+    <w:p>
+      <w:bookmarkStart w:id="0" w:name="_GoBack"/>
+      <w:bookmarkEnd w:id="0"/>
+    </w:p>
     <w:p/>
     <w:p/>
     <w:p/>
@@ -2305,6 +2476,11 @@
       </w:hyperlink>
     </w:p>
     <w:p>
+      <w:pPr>
+        <w:rPr>
+          <w:rStyle w:val="Hyperlink"/>
+        </w:rPr>
+      </w:pPr>
       <w:r>
         <w:t xml:space="preserve">PHP. (n.d.). Retrieved May 01, 2018, from </w:t>
       </w:r>
@@ -2317,6 +2493,43 @@
         </w:r>
       </w:hyperlink>
     </w:p>
+    <w:p>
+      <w:r>
+        <w:t xml:space="preserve">Active Server Pages. (n.d.). Retrieved May 6, 2018, from </w:t>
+      </w:r>
+    </w:p>
+    <w:p>
+      <w:pPr>
+        <w:ind w:firstLine="720"/>
+      </w:pPr>
+      <w:hyperlink r:id="rId7" w:history="1">
+        <w:r>
+          <w:rPr>
+            <w:rStyle w:val="Hyperlink"/>
+          </w:rPr>
+          <w:t>https://msdn.microsoft.com/en-us/library/aa286483.aspx</w:t>
+        </w:r>
+      </w:hyperlink>
+    </w:p>
+    <w:p>
+      <w:r>
+        <w:t xml:space="preserve">Active Server Pages/Differences between ASP 3.0 and ASP.NET. (n.d.). Retrieved May 6, 2018, from </w:t>
+      </w:r>
+    </w:p>
+    <w:p>
+      <w:pPr>
+        <w:ind w:firstLine="720"/>
+      </w:pPr>
+      <w:hyperlink r:id="rId8" w:history="1">
+        <w:r>
+          <w:rPr>
+            <w:rStyle w:val="Hyperlink"/>
+          </w:rPr>
+          <w:t>https://en.wikibooks.org/wiki/Active_Server_Pages/Differences_between_ASP_3.0_and_ASP.NET</w:t>
+        </w:r>
+      </w:hyperlink>
+    </w:p>
+    <w:p/>
     <w:p/>
     <w:p/>
     <w:p/>

</xml_diff>

<commit_message>
Added Ruby On Rails Intro
</commit_message>
<xml_diff>
--- a/Server Side Web Technologies.docx
+++ b/Server Side Web Technologies.docx
@@ -281,13 +281,7 @@
     </w:p>
     <w:p>
       <w:r>
-        <w:t>/* This is a</w:t>
-      </w:r>
-      <w:r>
-        <w:t xml:space="preserve"> multiline comment</w:t>
-      </w:r>
-      <w:r>
-        <w:t xml:space="preserve"> */</w:t>
+        <w:t>/* This is a multiline comment */</w:t>
       </w:r>
     </w:p>
     <w:p>
@@ -1928,20 +1922,11 @@
     </w:p>
     <w:p>
       <w:r>
-        <w:t xml:space="preserve">The </w:t>
-      </w:r>
-      <w:r>
-        <w:t xml:space="preserve">variables </w:t>
-      </w:r>
-      <w:r>
-        <w:t xml:space="preserve">are </w:t>
-      </w:r>
-      <w:proofErr w:type="spellStart"/>
-      <w:r>
-        <w:t>a</w:t>
-      </w:r>
-      <w:r>
-        <w:t>tied</w:t>
+        <w:t xml:space="preserve">The variables are </w:t>
+      </w:r>
+      <w:proofErr w:type="spellStart"/>
+      <w:r>
+        <w:t>atied</w:t>
       </w:r>
       <w:proofErr w:type="spellEnd"/>
       <w:r>
@@ -2221,312 +2206,267 @@
     </w:p>
     <w:p>
       <w:r>
-        <w:t>ASP</w:t>
+        <w:t xml:space="preserve">ASP.NET and ASP are programs that run on Windows. </w:t>
+      </w:r>
+      <w:r>
+        <w:t>T</w:t>
+      </w:r>
+      <w:r>
+        <w:t>he file extension ".</w:t>
+      </w:r>
+      <w:proofErr w:type="spellStart"/>
+      <w:r>
+        <w:t>aspx</w:t>
+      </w:r>
+      <w:proofErr w:type="spellEnd"/>
+      <w:r>
+        <w:t xml:space="preserve">" </w:t>
+      </w:r>
+      <w:r>
+        <w:t>belongs to ASP.NET files and “.asp” file extension is from the ASP Files.</w:t>
+      </w:r>
+      <w:r>
+        <w:t xml:space="preserve"> The </w:t>
+      </w:r>
+      <w:r>
+        <w:t>ASP. NET is used to create services and web apps with .NET and it is an open sources web framework.</w:t>
+      </w:r>
+      <w:r>
+        <w:t xml:space="preserve"> </w:t>
+      </w:r>
+      <w:r>
+        <w:t>The difference between ASP</w:t>
       </w:r>
       <w:r>
         <w:t>.NET</w:t>
       </w:r>
       <w:r>
-        <w:t xml:space="preserve"> and ASP are programs that run on Windows. </w:t>
-      </w:r>
-      <w:r>
-        <w:t>T</w:t>
-      </w:r>
-      <w:r>
-        <w:t>he file extension ".</w:t>
-      </w:r>
-      <w:proofErr w:type="spellStart"/>
-      <w:r>
-        <w:t>aspx</w:t>
-      </w:r>
-      <w:proofErr w:type="spellEnd"/>
-      <w:r>
-        <w:t xml:space="preserve">" </w:t>
-      </w:r>
-      <w:r>
-        <w:t xml:space="preserve">belongs to </w:t>
-      </w:r>
-      <w:r>
-        <w:t>ASP.NET files</w:t>
-      </w:r>
-      <w:r>
-        <w:t xml:space="preserve"> and “.asp” file extension is from the ASP Files.</w:t>
-      </w:r>
-      <w:r>
-        <w:t xml:space="preserve"> The </w:t>
-      </w:r>
-      <w:r>
-        <w:t>ASP. NET is used to create services and web apps with .NET and it is an open sources web framework.</w:t>
+        <w:t xml:space="preserve"> and ASP is that ASP uses interpreted J</w:t>
+      </w:r>
+      <w:r>
+        <w:t>s</w:t>
+      </w:r>
+      <w:r>
+        <w:t>cript</w:t>
+      </w:r>
+      <w:r>
+        <w:t xml:space="preserve"> or VBScript while </w:t>
+      </w:r>
+      <w:r>
+        <w:t>ASP.net uses any .Net language</w:t>
+      </w:r>
+      <w:r>
+        <w:t xml:space="preserve"> compiled</w:t>
       </w:r>
       <w:r>
         <w:t xml:space="preserve"> </w:t>
       </w:r>
       <w:r>
-        <w:t>The difference between ASP</w:t>
-      </w:r>
-      <w:r>
-        <w:t>.NET</w:t>
-      </w:r>
-      <w:r>
-        <w:t xml:space="preserve"> and ASP is that ASP uses interpreted J</w:t>
-      </w:r>
-      <w:r>
-        <w:t>s</w:t>
-      </w:r>
-      <w:r>
-        <w:t>cript</w:t>
-      </w:r>
-      <w:r>
-        <w:t xml:space="preserve"> or </w:t>
-      </w:r>
-      <w:r>
-        <w:t>VBScript</w:t>
-      </w:r>
-      <w:r>
-        <w:t xml:space="preserve"> while </w:t>
-      </w:r>
-      <w:r>
-        <w:t>ASP.net uses any .Net language</w:t>
-      </w:r>
-      <w:r>
-        <w:t xml:space="preserve"> compiled</w:t>
+        <w:t xml:space="preserve">that </w:t>
+      </w:r>
+      <w:r>
+        <w:t>inclu</w:t>
+      </w:r>
+      <w:r>
+        <w:t>des</w:t>
+      </w:r>
+      <w:r>
+        <w:t xml:space="preserve"> C#,</w:t>
       </w:r>
       <w:r>
         <w:t xml:space="preserve"> </w:t>
       </w:r>
       <w:r>
+        <w:t>VB.Net,</w:t>
+      </w:r>
+      <w:r>
+        <w:t xml:space="preserve"> J#, etc.</w:t>
+      </w:r>
+      <w:r>
+        <w:t xml:space="preserve"> </w:t>
+      </w:r>
+      <w:r>
+        <w:t>so basically it supports cross language support.</w:t>
+      </w:r>
+      <w:r>
+        <w:t>ASP.NET and ASP allow you more efficient by to customizing a Web page, respond to user data or queries given from HTML forms, dynamically change, add or edit the contents on your Web page and to access any database or data and will return the results to a browser. The ASP helps you to combine script commands, COM components and HTML pages.</w:t>
+      </w:r>
+      <w:r>
+        <w:t xml:space="preserve"> </w:t>
+      </w:r>
+      <w:proofErr w:type="gramStart"/>
+      <w:r>
+        <w:t>All</w:t>
+      </w:r>
+      <w:r>
+        <w:t xml:space="preserve"> </w:t>
+      </w:r>
+      <w:r>
+        <w:t>of</w:t>
+      </w:r>
+      <w:proofErr w:type="gramEnd"/>
+      <w:r>
+        <w:t xml:space="preserve"> </w:t>
+      </w:r>
+      <w:r>
+        <w:t>the</w:t>
+      </w:r>
+      <w:r>
+        <w:t xml:space="preserve"> code in the front of the application</w:t>
+      </w:r>
+      <w:r>
+        <w:t xml:space="preserve"> with the use of ASP 3.0 that led sensitive code become so transparent.</w:t>
+      </w:r>
+      <w:r>
+        <w:t xml:space="preserve"> The code also was said that it has slow performance then the ASP.NET was born. </w:t>
+      </w:r>
+    </w:p>
+    <w:p>
+      <w:r>
+        <w:t>ASP.NET was the successor of the Classic ASP and it was released on 2002.The latest official version is 4.6 and it was expected to be a very important redesign of the ASP.NET but the creation of ASP.NET 5 was stopped on the favor of ASP.NET Core.</w:t>
+      </w:r>
+    </w:p>
+    <w:p>
+      <w:r>
+        <w:t xml:space="preserve">The </w:t>
+      </w:r>
+      <w:r>
+        <w:t xml:space="preserve">ASP.NET allows </w:t>
+      </w:r>
+      <w:r>
+        <w:t>you to</w:t>
+      </w:r>
+      <w:r>
+        <w:t xml:space="preserve"> create dynamic link libraries </w:t>
+      </w:r>
+      <w:r>
+        <w:t>which holds</w:t>
+      </w:r>
+      <w:r>
+        <w:t xml:space="preserve"> the sensitive code</w:t>
+      </w:r>
+      <w:r>
+        <w:t xml:space="preserve"> and the</w:t>
+      </w:r>
+      <w:r>
+        <w:t xml:space="preserve"> compiling code into dll's </w:t>
+      </w:r>
+      <w:r>
+        <w:t>has a great impact on improving the</w:t>
+      </w:r>
+      <w:r>
+        <w:t xml:space="preserve"> performance.</w:t>
+      </w:r>
+      <w:r>
+        <w:t xml:space="preserve"> It is rooted in XML and the </w:t>
+      </w:r>
+      <w:proofErr w:type="spellStart"/>
+      <w:r>
+        <w:t>dlls</w:t>
+      </w:r>
+      <w:proofErr w:type="spellEnd"/>
+      <w:r>
+        <w:t xml:space="preserve"> which the ASP.NET create have started as namespaces. Then </w:t>
+      </w:r>
+      <w:r>
+        <w:t>all</w:t>
+      </w:r>
+      <w:r>
+        <w:t xml:space="preserve"> the classes </w:t>
+      </w:r>
+      <w:r>
+        <w:t>under</w:t>
+      </w:r>
+      <w:r>
+        <w:t xml:space="preserve"> the namespaces are then compiled into a single dll binary.</w:t>
+      </w:r>
+      <w:r>
+        <w:t xml:space="preserve"> The</w:t>
+      </w:r>
+      <w:r>
+        <w:t xml:space="preserve"> .NET framework classes </w:t>
+      </w:r>
+      <w:r>
+        <w:t>that</w:t>
+      </w:r>
+      <w:r>
+        <w:t xml:space="preserve"> has more than 2000 built-in classes</w:t>
+      </w:r>
+      <w:r>
+        <w:t xml:space="preserve"> is the one that ASP.NET is using. It </w:t>
+      </w:r>
+      <w:r>
+        <w:t xml:space="preserve">offers </w:t>
+      </w:r>
+      <w:r>
+        <w:t>a lot of</w:t>
+      </w:r>
+      <w:r>
+        <w:t xml:space="preserve"> </w:t>
+      </w:r>
+      <w:r>
+        <w:t>server-based</w:t>
+      </w:r>
+      <w:r>
+        <w:t xml:space="preserve"> components like </w:t>
+      </w:r>
+      <w:proofErr w:type="spellStart"/>
+      <w:r>
+        <w:t>TexBox</w:t>
+      </w:r>
+      <w:proofErr w:type="spellEnd"/>
+      <w:r>
+        <w:t>, event driven processing, buttons</w:t>
+      </w:r>
+      <w:r>
+        <w:t xml:space="preserve"> </w:t>
+      </w:r>
+      <w:r>
+        <w:t xml:space="preserve">and other more that </w:t>
+      </w:r>
+      <w:r>
+        <w:t>c</w:t>
+      </w:r>
+      <w:r>
+        <w:t>ould</w:t>
+      </w:r>
+      <w:r>
+        <w:t xml:space="preserve"> be done at server.</w:t>
+      </w:r>
+      <w:r>
+        <w:t xml:space="preserve"> It also</w:t>
+      </w:r>
+      <w:r>
+        <w:t xml:space="preserve"> supports Page level transactions.</w:t>
+      </w:r>
+      <w:r>
+        <w:t xml:space="preserve"> It</w:t>
+      </w:r>
+      <w:r>
+        <w:t xml:space="preserve"> offers web</w:t>
+      </w:r>
+      <w:r>
+        <w:t xml:space="preserve"> creation</w:t>
+      </w:r>
+      <w:r>
+        <w:t xml:space="preserve"> for mobile devices </w:t>
+      </w:r>
+      <w:r>
         <w:t xml:space="preserve">that </w:t>
       </w:r>
       <w:r>
-        <w:t>inclu</w:t>
-      </w:r>
-      <w:r>
-        <w:t>des</w:t>
-      </w:r>
-      <w:r>
-        <w:t xml:space="preserve"> C#,</w:t>
-      </w:r>
+        <w:t>alters the content type (</w:t>
+      </w:r>
+      <w:proofErr w:type="spellStart"/>
+      <w:r>
+        <w:t>chtml</w:t>
+      </w:r>
+      <w:proofErr w:type="spellEnd"/>
       <w:r>
         <w:t xml:space="preserve"> </w:t>
       </w:r>
       <w:r>
-        <w:t>VB.Net,</w:t>
-      </w:r>
-      <w:r>
-        <w:t xml:space="preserve"> J#, etc.</w:t>
-      </w:r>
-      <w:r>
-        <w:t xml:space="preserve"> </w:t>
-      </w:r>
-      <w:r>
-        <w:t>so basically it supports cross language support.</w:t>
-      </w:r>
-      <w:r>
-        <w:t>ASP.NET and ASP allow you more efficient by to customizing a Web page, respond to user data or queries given from HTML forms, dynamically change, add or edit the contents on your Web page and to access any database or data and will return the results to a browser. The ASP helps you to combine script commands, COM components and HTML pages.</w:t>
-      </w:r>
-      <w:r>
-        <w:t xml:space="preserve"> </w:t>
-      </w:r>
-      <w:proofErr w:type="gramStart"/>
-      <w:r>
-        <w:t>All</w:t>
-      </w:r>
-      <w:r>
-        <w:t xml:space="preserve"> </w:t>
-      </w:r>
-      <w:r>
-        <w:t>of</w:t>
-      </w:r>
-      <w:proofErr w:type="gramEnd"/>
-      <w:r>
-        <w:t xml:space="preserve"> </w:t>
-      </w:r>
-      <w:r>
-        <w:t>the</w:t>
-      </w:r>
-      <w:r>
-        <w:t xml:space="preserve"> code in the front of the application</w:t>
-      </w:r>
-      <w:r>
-        <w:t xml:space="preserve"> with the use of ASP 3.0 that led sensitive code become so transparent.</w:t>
-      </w:r>
-      <w:r>
-        <w:t xml:space="preserve"> The code also was said that it has slow performance then the ASP.NET was born. </w:t>
-      </w:r>
-    </w:p>
-    <w:p>
-      <w:r>
-        <w:t xml:space="preserve">ASP.NET </w:t>
-      </w:r>
-      <w:r>
-        <w:t xml:space="preserve">was the successor of the Classic ASP and it </w:t>
-      </w:r>
-      <w:r>
-        <w:t xml:space="preserve">was released </w:t>
-      </w:r>
-      <w:r>
-        <w:t>o</w:t>
-      </w:r>
-      <w:r>
-        <w:t>n 2002</w:t>
-      </w:r>
-      <w:r>
-        <w:t>.T</w:t>
-      </w:r>
-      <w:r>
-        <w:t xml:space="preserve">he latest official version </w:t>
-      </w:r>
-      <w:r>
-        <w:t>is 4.6 and it was expected to be a very important redesign of the ASP.NET but the creation of ASP.NET 5 was stopped on the favor of ASP.NET Core.</w:t>
-      </w:r>
-    </w:p>
-    <w:p>
-      <w:r>
-        <w:t xml:space="preserve">The </w:t>
-      </w:r>
-      <w:r>
-        <w:t xml:space="preserve">ASP.NET allows </w:t>
-      </w:r>
-      <w:r>
-        <w:t>you to</w:t>
-      </w:r>
-      <w:r>
-        <w:t xml:space="preserve"> create dynamic link libraries </w:t>
-      </w:r>
-      <w:r>
-        <w:t>which holds</w:t>
-      </w:r>
-      <w:r>
-        <w:t xml:space="preserve"> the sensitive code</w:t>
-      </w:r>
-      <w:r>
-        <w:t xml:space="preserve"> and the</w:t>
-      </w:r>
-      <w:r>
-        <w:t xml:space="preserve"> compiling code into dll's </w:t>
-      </w:r>
-      <w:r>
-        <w:t>has a great impact on improving the</w:t>
-      </w:r>
-      <w:r>
-        <w:t xml:space="preserve"> performance.</w:t>
-      </w:r>
-      <w:r>
-        <w:t xml:space="preserve"> It is rooted in XML and the </w:t>
-      </w:r>
-      <w:proofErr w:type="spellStart"/>
-      <w:r>
-        <w:t>dlls</w:t>
-      </w:r>
-      <w:proofErr w:type="spellEnd"/>
-      <w:r>
-        <w:t xml:space="preserve"> which the ASP.NET create have started as namespaces. Then </w:t>
-      </w:r>
-      <w:r>
-        <w:t>all</w:t>
-      </w:r>
-      <w:r>
-        <w:t xml:space="preserve"> the classes </w:t>
-      </w:r>
-      <w:r>
-        <w:t>under</w:t>
-      </w:r>
-      <w:r>
-        <w:t xml:space="preserve"> the namespaces are then compiled into a single dll binary.</w:t>
-      </w:r>
-      <w:r>
-        <w:t xml:space="preserve"> The</w:t>
-      </w:r>
-      <w:r>
-        <w:t xml:space="preserve"> .NET framework classes </w:t>
-      </w:r>
-      <w:r>
-        <w:t>that</w:t>
-      </w:r>
-      <w:r>
-        <w:t xml:space="preserve"> has more than 2000 built-in classes</w:t>
-      </w:r>
-      <w:r>
-        <w:t xml:space="preserve"> is the one that ASP.NET is using. It </w:t>
-      </w:r>
-      <w:r>
-        <w:t xml:space="preserve">offers </w:t>
-      </w:r>
-      <w:r>
-        <w:t>a lot of</w:t>
-      </w:r>
-      <w:r>
-        <w:t xml:space="preserve"> </w:t>
-      </w:r>
-      <w:r>
-        <w:t>server-based</w:t>
-      </w:r>
-      <w:r>
-        <w:t xml:space="preserve"> components like </w:t>
-      </w:r>
-      <w:proofErr w:type="spellStart"/>
-      <w:r>
-        <w:t>TexBox</w:t>
-      </w:r>
-      <w:proofErr w:type="spellEnd"/>
-      <w:r>
-        <w:t>, event driven processing, buttons</w:t>
-      </w:r>
-      <w:r>
-        <w:t xml:space="preserve"> </w:t>
-      </w:r>
-      <w:r>
-        <w:t xml:space="preserve">and other more that </w:t>
-      </w:r>
-      <w:r>
-        <w:t>c</w:t>
-      </w:r>
-      <w:r>
-        <w:t>ould</w:t>
-      </w:r>
-      <w:r>
-        <w:t xml:space="preserve"> be done at server.</w:t>
-      </w:r>
-      <w:r>
-        <w:t xml:space="preserve"> It also</w:t>
-      </w:r>
-      <w:r>
-        <w:t xml:space="preserve"> supports Page level transactions.</w:t>
-      </w:r>
-      <w:r>
-        <w:t xml:space="preserve"> It</w:t>
-      </w:r>
-      <w:r>
-        <w:t xml:space="preserve"> offers web</w:t>
-      </w:r>
-      <w:r>
-        <w:t xml:space="preserve"> creation</w:t>
-      </w:r>
-      <w:r>
-        <w:t xml:space="preserve"> for mobile devices </w:t>
-      </w:r>
-      <w:r>
-        <w:t xml:space="preserve">that </w:t>
-      </w:r>
-      <w:r>
-        <w:t>alters the content type (</w:t>
-      </w:r>
-      <w:proofErr w:type="spellStart"/>
-      <w:r>
-        <w:t>chtml</w:t>
-      </w:r>
-      <w:proofErr w:type="spellEnd"/>
-      <w:r>
-        <w:t xml:space="preserve"> </w:t>
-      </w:r>
-      <w:r>
-        <w:t xml:space="preserve">or </w:t>
-      </w:r>
-      <w:r>
-        <w:t>wml</w:t>
-      </w:r>
-      <w:r>
-        <w:t xml:space="preserve"> </w:t>
+        <w:t xml:space="preserve">or wml </w:t>
       </w:r>
       <w:r>
         <w:t xml:space="preserve">etc.) </w:t>
@@ -2792,10 +2732,7 @@
         <w:t>retrieved</w:t>
       </w:r>
       <w:r>
-        <w:t xml:space="preserve"> and as </w:t>
-      </w:r>
-      <w:r>
-        <w:t>/</w:t>
+        <w:t xml:space="preserve"> and as /</w:t>
       </w:r>
       <w:proofErr w:type="spellStart"/>
       <w:r>
@@ -2803,50 +2740,107 @@
       </w:r>
       <w:proofErr w:type="spellEnd"/>
       <w:r>
-        <w:t>-bin/welcome.pl</w:t>
-      </w:r>
-      <w:r>
-        <w:t xml:space="preserve">. The request of the client also </w:t>
+        <w:t xml:space="preserve">-bin/welcome.pl. The request of the client also </w:t>
+      </w:r>
+      <w:r>
+        <w:t>gives</w:t>
+      </w:r>
+      <w:r>
+        <w:t xml:space="preserve"> the data formats that it can accept like </w:t>
+      </w:r>
+      <w:r>
+        <w:t>(www/source, text/html, and image/gif</w:t>
+      </w:r>
+      <w:r>
+        <w:t xml:space="preserve"> and determines itself as Lynx client and then sends user information. It Is on the native OS and on the server where the CGI programs get their input depends.</w:t>
+      </w:r>
+      <w:r>
+        <w:t xml:space="preserve"> </w:t>
+      </w:r>
+      <w:r>
+        <w:t xml:space="preserve">It can either make and output </w:t>
+      </w:r>
+      <w:r>
+        <w:t>a fresh document</w:t>
+      </w:r>
+      <w:r>
+        <w:t xml:space="preserve"> or provide the URL to an existent one once the CGI program starts running.</w:t>
+      </w:r>
+      <w:r>
+        <w:t xml:space="preserve"> </w:t>
+      </w:r>
+      <w:r>
+        <w:t>The CGI programs can have options of sending indirectly through the server or s</w:t>
+      </w:r>
+      <w:r>
+        <w:t>end</w:t>
+      </w:r>
+      <w:r>
+        <w:t xml:space="preserve"> the freshly created data directly to the client.</w:t>
+      </w:r>
+    </w:p>
+    <w:p/>
+    <w:p/>
+    <w:p>
+      <w:r>
+        <w:t>Ruby on Rails</w:t>
+      </w:r>
+    </w:p>
+    <w:p>
+      <w:r>
+        <w:t xml:space="preserve">A server-side web application framework that is written in Ruby and under the MIT License. It is considered as </w:t>
+      </w:r>
+      <w:proofErr w:type="gramStart"/>
+      <w:r>
+        <w:t>a</w:t>
+      </w:r>
+      <w:proofErr w:type="gramEnd"/>
+      <w:r>
+        <w:t xml:space="preserve"> MVC or model view controller framework that gives default structures for a web service, </w:t>
+      </w:r>
+      <w:r>
+        <w:lastRenderedPageBreak/>
+        <w:t xml:space="preserve">database and web pages. Rails facilitates and encourages the use of web standards like HTML, CSS, JavaScript </w:t>
+      </w:r>
+      <w:proofErr w:type="gramStart"/>
+      <w:r>
+        <w:t>for the purpose of</w:t>
+      </w:r>
+      <w:proofErr w:type="gramEnd"/>
+      <w:r>
+        <w:t xml:space="preserve"> user interacting and display and XML or JSON for data transfer. It also gives value to the use of </w:t>
+      </w:r>
+      <w:r>
+        <w:t>DRY</w:t>
+      </w:r>
+      <w:r>
+        <w:t xml:space="preserve"> or </w:t>
+      </w:r>
+      <w:r>
+        <w:t>don't repeat yourself, active record pattern</w:t>
+      </w:r>
+      <w:r>
+        <w:t xml:space="preserve"> and COC or </w:t>
       </w:r>
       <w:bookmarkStart w:id="0" w:name="_GoBack"/>
       <w:bookmarkEnd w:id="0"/>
       <w:r>
-        <w:t>gives</w:t>
-      </w:r>
-      <w:r>
-        <w:t xml:space="preserve"> the data formats that it can accept like </w:t>
-      </w:r>
-      <w:r>
-        <w:t>(www/source, text/html, and image/gif</w:t>
-      </w:r>
-      <w:r>
-        <w:t xml:space="preserve"> and determines itself as Lynx client and then sends user information. It Is on the native OS and on the server where the CGI programs get their input depends.</w:t>
+        <w:t>convention over configuration</w:t>
       </w:r>
       <w:r>
         <w:t xml:space="preserve"> </w:t>
       </w:r>
       <w:r>
-        <w:t xml:space="preserve">It can either make and output </w:t>
-      </w:r>
-      <w:r>
-        <w:t>a fresh document</w:t>
-      </w:r>
-      <w:r>
-        <w:t xml:space="preserve"> or provide the URL to an existent one once the CGI program starts running.</w:t>
-      </w:r>
-      <w:r>
-        <w:t xml:space="preserve"> </w:t>
-      </w:r>
-      <w:r>
-        <w:t>The CGI programs can have options of sending indirectly through the server or s</w:t>
-      </w:r>
-      <w:r>
-        <w:t>end</w:t>
-      </w:r>
-      <w:r>
-        <w:t xml:space="preserve"> the freshly created data directly to the client.</w:t>
-      </w:r>
-    </w:p>
+        <w:t>which are considered as a well-known software engineering patterns and paradigms.</w:t>
+      </w:r>
+    </w:p>
+    <w:p/>
+    <w:p>
+      <w:r>
+        <w:t>Ruby on Rails' emergence in the 2000s greatly influenced web app development, through innovative features such as seamless database table creations, migrations, and scaffolding of views to enable rapid application development. Ruby on Rails' influence on other web frameworks remains apparent today, with many frameworks in other languages borrowing its ideas, including Django in Python, Laravel in PHP, Phoenix in Elixir, and Sails.js in Node.js.</w:t>
+      </w:r>
+    </w:p>
+    <w:p/>
     <w:p/>
     <w:p/>
     <w:p/>
@@ -2998,6 +2992,37 @@
           <w:t>https://tools.ietf.org/html/draft-robinson-www-interface-00</w:t>
         </w:r>
       </w:hyperlink>
+    </w:p>
+    <w:p>
+      <w:proofErr w:type="spellStart"/>
+      <w:r>
+        <w:t>Gundavaram</w:t>
+      </w:r>
+      <w:proofErr w:type="spellEnd"/>
+      <w:r>
+        <w:t xml:space="preserve">, S. (1997, August 26). CGI Programming on the World Wide Web. Retrieved May 7, 2018, </w:t>
+      </w:r>
+    </w:p>
+    <w:p>
+      <w:pPr>
+        <w:ind w:firstLine="720"/>
+      </w:pPr>
+      <w:r>
+        <w:t xml:space="preserve">from </w:t>
+      </w:r>
+      <w:hyperlink r:id="rId11" w:history="1">
+        <w:r>
+          <w:rPr>
+            <w:rStyle w:val="Hyperlink"/>
+          </w:rPr>
+          <w:t>https://www.oreilly.com/openbook/cgi/ch01_04.html</w:t>
+        </w:r>
+      </w:hyperlink>
+    </w:p>
+    <w:p>
+      <w:pPr>
+        <w:ind w:firstLine="720"/>
+      </w:pPr>
     </w:p>
     <w:p/>
     <w:p/>

</xml_diff>

<commit_message>
Finalized the RoR Content
</commit_message>
<xml_diff>
--- a/Server Side Web Technologies.docx
+++ b/Server Side Web Technologies.docx
@@ -2800,44 +2800,394 @@
       </w:r>
       <w:r>
         <w:lastRenderedPageBreak/>
-        <w:t xml:space="preserve">database and web pages. Rails facilitates and encourages the use of web standards like HTML, CSS, JavaScript </w:t>
-      </w:r>
-      <w:proofErr w:type="gramStart"/>
-      <w:r>
-        <w:t>for the purpose of</w:t>
-      </w:r>
-      <w:proofErr w:type="gramEnd"/>
-      <w:r>
-        <w:t xml:space="preserve"> user interacting and display and XML or JSON for data transfer. It also gives value to the use of </w:t>
-      </w:r>
-      <w:r>
-        <w:t>DRY</w:t>
-      </w:r>
-      <w:r>
-        <w:t xml:space="preserve"> or </w:t>
-      </w:r>
-      <w:r>
-        <w:t>don't repeat yourself, active record pattern</w:t>
-      </w:r>
-      <w:r>
-        <w:t xml:space="preserve"> and COC or </w:t>
+        <w:t xml:space="preserve">database and web pages. </w:t>
+      </w:r>
+      <w:r>
+        <w:t xml:space="preserve">It is </w:t>
+      </w:r>
+      <w:r>
+        <w:t xml:space="preserve">built around the MVC philosophy that promotes extensibility </w:t>
+      </w:r>
+      <w:r>
+        <w:t xml:space="preserve">and </w:t>
+      </w:r>
+      <w:r>
+        <w:t>modularity</w:t>
+      </w:r>
+      <w:r>
+        <w:t xml:space="preserve"> </w:t>
+      </w:r>
+      <w:r>
+        <w:t xml:space="preserve">of </w:t>
+      </w:r>
+      <w:r>
+        <w:t xml:space="preserve">the applications. It means that </w:t>
+      </w:r>
+      <w:r>
+        <w:t>it can be</w:t>
+      </w:r>
+      <w:r>
+        <w:t xml:space="preserve"> very easy to</w:t>
+      </w:r>
+      <w:r>
+        <w:t xml:space="preserve"> extend with business logic</w:t>
+      </w:r>
+      <w:r>
+        <w:t xml:space="preserve"> and </w:t>
+      </w:r>
+      <w:r>
+        <w:t xml:space="preserve">new features no matter how complex </w:t>
+      </w:r>
+      <w:r>
+        <w:t xml:space="preserve">the </w:t>
+      </w:r>
+      <w:r>
+        <w:t xml:space="preserve">application </w:t>
+      </w:r>
+      <w:r>
+        <w:t>is.</w:t>
+      </w:r>
+      <w:r>
+        <w:t xml:space="preserve"> </w:t>
+      </w:r>
+      <w:proofErr w:type="spellStart"/>
+      <w:r>
+        <w:t>RoR</w:t>
+      </w:r>
+      <w:proofErr w:type="spellEnd"/>
+      <w:r>
+        <w:t xml:space="preserve"> </w:t>
+      </w:r>
+      <w:r>
+        <w:t>supports PostgreSQL, MySQL,  SQL Server,</w:t>
+      </w:r>
+      <w:r>
+        <w:t xml:space="preserve"> Oracle, </w:t>
+      </w:r>
+      <w:r>
+        <w:t xml:space="preserve">SQLite, and </w:t>
+      </w:r>
+      <w:r>
+        <w:t>DB2.</w:t>
       </w:r>
       <w:bookmarkStart w:id="0" w:name="_GoBack"/>
       <w:bookmarkEnd w:id="0"/>
       <w:r>
+        <w:t xml:space="preserve">Rails facilitates and encourages the use of web standards like HTML, CSS, JavaScript for the purpose of user interacting and display and XML or JSON for data transfer. It also gives value to the use of </w:t>
+      </w:r>
+      <w:r>
+        <w:t>DRY</w:t>
+      </w:r>
+      <w:r>
+        <w:t xml:space="preserve"> or </w:t>
+      </w:r>
+      <w:r>
+        <w:t>don't repeat yourself, active record pattern</w:t>
+      </w:r>
+      <w:r>
+        <w:t xml:space="preserve"> and COC or </w:t>
+      </w:r>
+      <w:r>
         <w:t>convention over configuration</w:t>
       </w:r>
       <w:r>
         <w:t xml:space="preserve"> </w:t>
       </w:r>
       <w:r>
-        <w:t>which are considered as a well-known software engineering patterns and paradigms.</w:t>
-      </w:r>
-    </w:p>
-    <w:p/>
-    <w:p>
-      <w:r>
-        <w:t>Ruby on Rails' emergence in the 2000s greatly influenced web app development, through innovative features such as seamless database table creations, migrations, and scaffolding of views to enable rapid application development. Ruby on Rails' influence on other web frameworks remains apparent today, with many frameworks in other languages borrowing its ideas, including Django in Python, Laravel in PHP, Phoenix in Elixir, and Sails.js in Node.js.</w:t>
+        <w:t xml:space="preserve">which are considered as a well-known software engineering patterns and </w:t>
+      </w:r>
+      <w:r>
+        <w:t xml:space="preserve">paradigms. It </w:t>
+      </w:r>
+      <w:r>
+        <w:t xml:space="preserve">offers </w:t>
+      </w:r>
+      <w:r>
+        <w:t>a lot of</w:t>
+      </w:r>
+      <w:r>
+        <w:t xml:space="preserve"> components of a </w:t>
+      </w:r>
+      <w:r>
+        <w:t xml:space="preserve">great </w:t>
+      </w:r>
+      <w:r>
+        <w:t>web project</w:t>
+      </w:r>
+      <w:r>
+        <w:t xml:space="preserve"> like</w:t>
+      </w:r>
+      <w:r>
+        <w:t xml:space="preserve"> ORM </w:t>
+      </w:r>
+      <w:r>
+        <w:t xml:space="preserve">or </w:t>
+      </w:r>
+      <w:r>
+        <w:t>Object Relational Mapping system for logic</w:t>
+      </w:r>
+      <w:r>
+        <w:t xml:space="preserve"> and </w:t>
+      </w:r>
+      <w:r>
+        <w:t>business data</w:t>
+      </w:r>
+      <w:r>
+        <w:t xml:space="preserve">, application management </w:t>
+      </w:r>
+      <w:r>
+        <w:t xml:space="preserve">and </w:t>
+      </w:r>
+      <w:r>
+        <w:t>routing</w:t>
+      </w:r>
+      <w:r>
+        <w:t xml:space="preserve">. </w:t>
+      </w:r>
+      <w:r>
+        <w:t xml:space="preserve">The </w:t>
+      </w:r>
+      <w:r>
+        <w:t>DRY principle</w:t>
+      </w:r>
+      <w:r>
+        <w:t xml:space="preserve"> is the one</w:t>
+      </w:r>
+      <w:r>
+        <w:t xml:space="preserve"> </w:t>
+      </w:r>
+      <w:r>
+        <w:t>which always make</w:t>
+      </w:r>
+      <w:r>
+        <w:t xml:space="preserve"> sure a</w:t>
+      </w:r>
+      <w:r>
+        <w:t xml:space="preserve"> very</w:t>
+      </w:r>
+      <w:r>
+        <w:t xml:space="preserve"> clear separation of maintainability of </w:t>
+      </w:r>
+      <w:r>
+        <w:t>the</w:t>
+      </w:r>
+      <w:r>
+        <w:t xml:space="preserve"> application. The principle of </w:t>
+      </w:r>
+      <w:r>
+        <w:t xml:space="preserve">COC </w:t>
+      </w:r>
+      <w:r>
+        <w:t xml:space="preserve">according to </w:t>
+      </w:r>
+      <w:r>
+        <w:t>that</w:t>
+      </w:r>
+      <w:r>
+        <w:t xml:space="preserve"> </w:t>
+      </w:r>
+      <w:r>
+        <w:t xml:space="preserve">Rails determine as </w:t>
+      </w:r>
+      <w:r>
+        <w:t>default to a set of conventions</w:t>
+      </w:r>
+      <w:r>
+        <w:t xml:space="preserve">. </w:t>
+      </w:r>
+      <w:r>
+        <w:t>GitHub</w:t>
+      </w:r>
+      <w:r>
+        <w:t xml:space="preserve"> is one of the greatest application made by Rails and it is made</w:t>
+      </w:r>
+      <w:r>
+        <w:t xml:space="preserve"> on a</w:t>
+      </w:r>
+      <w:r>
+        <w:t xml:space="preserve"> </w:t>
+      </w:r>
+      <w:r>
+        <w:t>distributed software development</w:t>
+      </w:r>
+      <w:r>
+        <w:t xml:space="preserve"> and</w:t>
+      </w:r>
+      <w:r>
+        <w:t xml:space="preserve"> complex architecture of version control. </w:t>
+      </w:r>
+      <w:r>
+        <w:t xml:space="preserve">By </w:t>
+      </w:r>
+      <w:proofErr w:type="spellStart"/>
+      <w:r>
+        <w:t>RoR</w:t>
+      </w:r>
+      <w:proofErr w:type="spellEnd"/>
+      <w:r>
+        <w:t xml:space="preserve"> frameworks, complex applications were made.</w:t>
+      </w:r>
+      <w:r>
+        <w:t xml:space="preserve"> </w:t>
+      </w:r>
+    </w:p>
+    <w:p/>
+    <w:p/>
+    <w:p/>
+    <w:p>
+      <w:r>
+        <w:t>Structure</w:t>
+      </w:r>
+    </w:p>
+    <w:p>
+      <w:r>
+        <w:t xml:space="preserve">It is </w:t>
+      </w:r>
+      <w:r>
+        <w:t>separated</w:t>
+      </w:r>
+      <w:r>
+        <w:t xml:space="preserve"> into </w:t>
+      </w:r>
+      <w:r>
+        <w:t>different</w:t>
+      </w:r>
+      <w:r>
+        <w:t xml:space="preserve"> packages</w:t>
+      </w:r>
+      <w:r>
+        <w:t xml:space="preserve"> that includes</w:t>
+      </w:r>
+      <w:r>
+        <w:t xml:space="preserve"> ActiveRecord </w:t>
+      </w:r>
+      <w:r>
+        <w:t xml:space="preserve">which is </w:t>
+      </w:r>
+      <w:r>
+        <w:t>an object-relational mapping system for</w:t>
+      </w:r>
+      <w:r>
+        <w:t xml:space="preserve"> accessing the</w:t>
+      </w:r>
+      <w:r>
+        <w:t xml:space="preserve"> database</w:t>
+      </w:r>
+      <w:r>
+        <w:t xml:space="preserve">, </w:t>
+      </w:r>
+      <w:r>
+        <w:t>Action Pack</w:t>
+      </w:r>
+      <w:r>
+        <w:t xml:space="preserve"> which is the manager of view and controller functions</w:t>
+      </w:r>
+      <w:r>
+        <w:t>,</w:t>
+      </w:r>
+      <w:r>
+        <w:t xml:space="preserve"> Active Resource </w:t>
+      </w:r>
+      <w:r>
+        <w:t>that offers</w:t>
+      </w:r>
+      <w:r>
+        <w:t xml:space="preserve"> web services, </w:t>
+      </w:r>
+      <w:r>
+        <w:t>Action Mailer</w:t>
+      </w:r>
+      <w:r>
+        <w:t xml:space="preserve"> that is the handler of email, Prototype which is an implementer of AJAX and drag and drop functionality</w:t>
+      </w:r>
+      <w:r>
+        <w:t xml:space="preserve"> and finally the </w:t>
+      </w:r>
+      <w:r>
+        <w:t>Active Support</w:t>
+      </w:r>
+      <w:r>
+        <w:t xml:space="preserve">. Rails included the Action Web Service package </w:t>
+      </w:r>
+      <w:r>
+        <w:t>which</w:t>
+      </w:r>
+      <w:r>
+        <w:t xml:space="preserve"> is now replaced by Active Resource</w:t>
+      </w:r>
+      <w:r>
+        <w:t xml:space="preserve"> before the version of 2.0</w:t>
+      </w:r>
+      <w:r>
+        <w:t xml:space="preserve">. </w:t>
+      </w:r>
+      <w:r>
+        <w:t xml:space="preserve">The old versions of </w:t>
+      </w:r>
+      <w:r>
+        <w:t>Rails supported plugins within their own framework</w:t>
+      </w:r>
+      <w:r>
+        <w:t xml:space="preserve"> that are customized and in Favor of the standard for the Ruby “germs” the </w:t>
+      </w:r>
+      <w:r>
+        <w:t xml:space="preserve">version 3.2 </w:t>
+      </w:r>
+      <w:r>
+        <w:t>was disapproved</w:t>
+      </w:r>
+      <w:r>
+        <w:t>.</w:t>
+      </w:r>
+      <w:r>
+        <w:t xml:space="preserve"> </w:t>
+      </w:r>
+      <w:r>
+        <w:t xml:space="preserve">Separated to the </w:t>
+      </w:r>
+      <w:r>
+        <w:t xml:space="preserve">standard packages, </w:t>
+      </w:r>
+      <w:r>
+        <w:t>you</w:t>
+      </w:r>
+      <w:r>
+        <w:t xml:space="preserve"> can</w:t>
+      </w:r>
+      <w:r>
+        <w:t xml:space="preserve"> create</w:t>
+      </w:r>
+      <w:r>
+        <w:t xml:space="preserve"> plugins to ex</w:t>
+      </w:r>
+      <w:r>
+        <w:t>pand the</w:t>
+      </w:r>
+      <w:r>
+        <w:t xml:space="preserve"> existing packages</w:t>
+      </w:r>
+      <w:r>
+        <w:t xml:space="preserve"> in Rails.</w:t>
+      </w:r>
+      <w:r>
+        <w:t xml:space="preserve"> </w:t>
+      </w:r>
+    </w:p>
+    <w:p/>
+    <w:p/>
+    <w:p/>
+    <w:p/>
+    <w:p/>
+    <w:p/>
+    <w:p/>
+    <w:p/>
+    <w:p>
+      <w:r>
+        <w:t xml:space="preserve">Ruby on Rails' emergence in the 2000s greatly influenced web app development, through innovative features such as seamless database table creations, migrations, and scaffolding of views to enable rapid application development. Ruby on Rails' influence on other web frameworks remains apparent today, </w:t>
+      </w:r>
+      <w:r>
+        <w:lastRenderedPageBreak/>
+        <w:t>with many frameworks in other languages borrowing its ideas, including Django in Python, Laravel in PHP, Phoenix in Elixir, and Sails.js in Node.js.</w:t>
       </w:r>
     </w:p>
     <w:p/>

</xml_diff>